<commit_message>
checkpoint -- checking on eli
</commit_message>
<xml_diff>
--- a/Week4_AnalyzeProgrammingLanguage/Week4_Cpp_InResearch_PartB.docx
+++ b/Week4_AnalyzeProgrammingLanguage/Week4_Cpp_InResearch_PartB.docx
@@ -175,7 +175,13 @@
         <w:ind w:firstLine="720"/>
       </w:pPr>
       <w:r>
-        <w:t xml:space="preserve">The first challenge was to get the processor designs into a format which standard tools can consume and manipulate. The researches decided to accomplish this by compiling the Verilog hardware design language into C++. </w:t>
+        <w:t>The first challenge was to get the processor designs into a format which standard tools can consume and manipulate. The researches decided to accomplish this by compiling the Verilog hardware design language</w:t>
+      </w:r>
+      <w:r>
+        <w:t xml:space="preserve"> (HDL)</w:t>
+      </w:r>
+      <w:r>
+        <w:t xml:space="preserve"> into C++. </w:t>
       </w:r>
       <w:r>
         <w:t xml:space="preserve">This reduced the time to start collecting results as rich open source </w:t>
@@ -192,16 +198,45 @@
         <w:ind w:firstLine="720"/>
       </w:pPr>
       <w:r>
-        <w:t>After they generated the C++ code it was then compiled another level into LLVM Intermediate Representation byte code. This enabled K</w:t>
-      </w:r>
-      <w:r>
-        <w:t>LEE</w:t>
-      </w:r>
-      <w:r>
-        <w:t>, to perform symbolic execution over various portions of the processor implementations.</w:t>
-      </w:r>
-      <w:r>
-        <w:t xml:space="preserve"> </w:t>
+        <w:t>After they generated the C++ code it was then compiled another level into LLVM Intermediate Representation</w:t>
+      </w:r>
+      <w:r>
+        <w:t xml:space="preserve"> (IR)</w:t>
+      </w:r>
+      <w:r>
+        <w:t xml:space="preserve">. </w:t>
+      </w:r>
+      <w:r>
+        <w:t>KLEE is a general-purpose test case generator, which looks at the branches within a function and determines the argument set to gain the maximum coverage</w:t>
+      </w:r>
+      <w:sdt>
+        <w:sdtPr>
+          <w:id w:val="-663318030"/>
+          <w:citation/>
+        </w:sdtPr>
+        <w:sdtContent>
+          <w:r>
+            <w:fldChar w:fldCharType="begin"/>
+          </w:r>
+          <w:r>
+            <w:instrText xml:space="preserve"> CITATION KLE19 \l 1033 </w:instrText>
+          </w:r>
+          <w:r>
+            <w:fldChar w:fldCharType="separate"/>
+          </w:r>
+          <w:r>
+            <w:rPr>
+              <w:noProof/>
+            </w:rPr>
+            <w:t xml:space="preserve"> (KLEE Team, 2019)</w:t>
+          </w:r>
+          <w:r>
+            <w:fldChar w:fldCharType="end"/>
+          </w:r>
+        </w:sdtContent>
+      </w:sdt>
+      <w:r>
+        <w:t>. These determinations are driven by IR byte code source files.</w:t>
       </w:r>
     </w:p>
     <w:p>
@@ -215,35 +250,41 @@
     <w:p>
       <w:r>
         <w:tab/>
-        <w:t xml:space="preserve">The researchers </w:t>
+      </w:r>
+      <w:r>
+        <w:t xml:space="preserve">With the build pipeline configured the researchers could then focus on the goal of efficiently finding processor code defects. They settled on an approach where they begin at the </w:t>
+      </w:r>
+      <w:r>
+        <w:lastRenderedPageBreak/>
+        <w:t>end state of a security constraint was violated. Then they would traverse backwards through the call graph and determine what paths can eventually lead to this. If a path could not be found within a configured number of steps, that branch would be pruned from the search space and the next tried.</w:t>
+      </w:r>
+    </w:p>
+    <w:p>
+      <w:r>
+        <w:tab/>
+        <w:t xml:space="preserve">For example, one of the vulnerabilities was caused by an incorrect branch taken when comparing a 16bit and 32bit value. If the most significant bit was set </w:t>
+      </w:r>
+      <w:r>
+        <w:t>on the 32bit value it resulted in an integer overflow. Their system was able to determine example values and the specific assembly instructions required to trigger vulnerability.</w:t>
+      </w:r>
+    </w:p>
+    <w:p>
+      <w:pPr>
+        <w:pStyle w:val="Heading1"/>
+      </w:pPr>
+      <w:r>
+        <w:t>What did the authors find?</w:t>
+      </w:r>
+    </w:p>
+    <w:p>
+      <w:pPr>
+        <w:pStyle w:val="Heading1"/>
+      </w:pPr>
+      <w:r>
+        <w:t>What is some future work which could be built upon this research?</w:t>
       </w:r>
       <w:bookmarkStart w:id="0" w:name="_GoBack"/>
       <w:bookmarkEnd w:id="0"/>
-    </w:p>
-    <w:p>
-      <w:pPr>
-        <w:pStyle w:val="Heading1"/>
-      </w:pPr>
-      <w:r>
-        <w:t>What did the authors find?</w:t>
-      </w:r>
-    </w:p>
-    <w:p>
-      <w:pPr>
-        <w:pStyle w:val="Heading1"/>
-      </w:pPr>
-      <w:r>
-        <w:lastRenderedPageBreak/>
-        <w:t xml:space="preserve">What is some future work which could be built upon this research? Include both what the authors </w:t>
-      </w:r>
-      <w:proofErr w:type="gramStart"/>
-      <w:r>
-        <w:t>found, and</w:t>
-      </w:r>
-      <w:proofErr w:type="gramEnd"/>
-      <w:r>
-        <w:t xml:space="preserve"> describe things in your own words.</w:t>
-      </w:r>
     </w:p>
     <w:p>
       <w:pPr>
@@ -1523,7 +1564,7 @@
 </file>
 
 <file path=customXml/itemProps1.xml><?xml version="1.0" encoding="utf-8"?>
-<ds:datastoreItem xmlns:ds="http://schemas.openxmlformats.org/officeDocument/2006/customXml" ds:itemID="{AA089DCB-CAFC-4673-BF58-0EE99593365E}">
+<ds:datastoreItem xmlns:ds="http://schemas.openxmlformats.org/officeDocument/2006/customXml" ds:itemID="{AFD03E13-A495-43A2-BAEC-DADD0FA0B36C}">
   <ds:schemaRefs>
     <ds:schemaRef ds:uri="http://schemas.openxmlformats.org/officeDocument/2006/bibliography"/>
   </ds:schemaRefs>

</xml_diff>

<commit_message>
first pass of editing part b
</commit_message>
<xml_diff>
--- a/Week4_AnalyzeProgrammingLanguage/Week4_Cpp_InResearch_PartB.docx
+++ b/Week4_AnalyzeProgrammingLanguage/Week4_Cpp_InResearch_PartB.docx
@@ -101,13 +101,30 @@
     <w:p>
       <w:r>
         <w:tab/>
-        <w:t>“</w:t>
       </w:r>
       <w:r>
         <w:t>Coppelia</w:t>
       </w:r>
       <w:r>
-        <w:t xml:space="preserve"> is an end-to-end tool that given a processor design and collection of security critical requirements, can automatically generate exploit code</w:t>
+        <w:t xml:space="preserve"> is an end-to-end tool that given </w:t>
+      </w:r>
+      <w:r>
+        <w:t xml:space="preserve">(1) </w:t>
+      </w:r>
+      <w:r>
+        <w:t xml:space="preserve">a processor design and </w:t>
+      </w:r>
+      <w:r>
+        <w:t xml:space="preserve">(2) a </w:t>
+      </w:r>
+      <w:r>
+        <w:t xml:space="preserve">collection of security critical requirements, can </w:t>
+      </w:r>
+      <w:r>
+        <w:t xml:space="preserve">(3) </w:t>
+      </w:r>
+      <w:r>
+        <w:t>automatically generate exploit code</w:t>
       </w:r>
       <w:sdt>
         <w:sdtPr>
@@ -136,7 +153,7 @@
         </w:sdtContent>
       </w:sdt>
       <w:r>
-        <w:t xml:space="preserve">.” </w:t>
+        <w:t>.</w:t>
       </w:r>
     </w:p>
     <w:p>
@@ -159,7 +176,25 @@
         <w:t xml:space="preserve"> open source processors. Their goal was to reproduce these issues purely through automated discovery technics. </w:t>
       </w:r>
       <w:r>
-        <w:t>The system detected 29 of the 31 issues and found four new issues. After finding an issue, Coppelia will generate a short exploit script to reproduce the issue. This was used to confirm no false positives were reported and provide a mechanism to validate future patches are accurate.</w:t>
+        <w:t>The system detected 29 of the 31 issues and found four new issues. After finding an issue, Coppelia will generate a short exploit script to reproduce the issue. This was used to confirm</w:t>
+      </w:r>
+      <w:r>
+        <w:t xml:space="preserve"> on physical hardware</w:t>
+      </w:r>
+      <w:r>
+        <w:t xml:space="preserve"> </w:t>
+      </w:r>
+      <w:r>
+        <w:t xml:space="preserve">that </w:t>
+      </w:r>
+      <w:r>
+        <w:t>no false positives were reported and provide</w:t>
+      </w:r>
+      <w:r>
+        <w:t>s</w:t>
+      </w:r>
+      <w:r>
+        <w:t xml:space="preserve"> a mechanism to validate future patches.</w:t>
       </w:r>
     </w:p>
     <w:p>
@@ -241,6 +276,42 @@
     </w:p>
     <w:p>
       <w:pPr>
+        <w:ind w:firstLine="720"/>
+      </w:pPr>
+      <w:r>
+        <w:t xml:space="preserve">This build pipeline ultimately provides a mechanism for rapidly simulating realistic attacks against the processor. If they had used real hardware collecting the results would have </w:t>
+      </w:r>
+      <w:r>
+        <w:lastRenderedPageBreak/>
+        <w:t xml:space="preserve">been more tedious. Simulated processors </w:t>
+      </w:r>
+      <w:r>
+        <w:t xml:space="preserve">are </w:t>
+      </w:r>
+      <w:r>
+        <w:t xml:space="preserve">also cheaper as </w:t>
+      </w:r>
+      <w:r>
+        <w:t xml:space="preserve">they </w:t>
+      </w:r>
+      <w:r>
+        <w:t>can use commodit</w:t>
+      </w:r>
+      <w:r>
+        <w:t>ized</w:t>
+      </w:r>
+      <w:r>
+        <w:t xml:space="preserve"> hardware instead of specialized </w:t>
+      </w:r>
+      <w:r>
+        <w:t>units</w:t>
+      </w:r>
+      <w:r>
+        <w:t xml:space="preserve">. </w:t>
+      </w:r>
+    </w:p>
+    <w:p>
+      <w:pPr>
         <w:pStyle w:val="Heading1"/>
       </w:pPr>
       <w:r>
@@ -252,11 +323,55 @@
         <w:tab/>
       </w:r>
       <w:r>
-        <w:t xml:space="preserve">With the build pipeline configured the researchers could then focus on the goal of efficiently finding processor code defects. They settled on an approach where they begin at the </w:t>
-      </w:r>
-      <w:r>
-        <w:lastRenderedPageBreak/>
-        <w:t>end state of a security constraint was violated. Then they would traverse backwards through the call graph and determine what paths can eventually lead to this. If a path could not be found within a configured number of steps, that branch would be pruned from the search space and the next tried.</w:t>
+        <w:t xml:space="preserve">With the build pipeline configured the researchers could then focus on the goal of efficiently finding processor code defects. They settled on an approach </w:t>
+      </w:r>
+      <w:r>
+        <w:t xml:space="preserve">that </w:t>
+      </w:r>
+      <w:r>
+        <w:t>begin</w:t>
+      </w:r>
+      <w:r>
+        <w:t>s</w:t>
+      </w:r>
+      <w:r>
+        <w:t xml:space="preserve"> at the end state of a security constraint </w:t>
+      </w:r>
+      <w:r>
+        <w:t xml:space="preserve">being </w:t>
+      </w:r>
+      <w:r>
+        <w:t xml:space="preserve">violated. </w:t>
+      </w:r>
+      <w:r>
+        <w:t>T</w:t>
+      </w:r>
+      <w:r>
+        <w:t>he</w:t>
+      </w:r>
+      <w:r>
+        <w:t xml:space="preserve"> system</w:t>
+      </w:r>
+      <w:r>
+        <w:t xml:space="preserve"> traverse</w:t>
+      </w:r>
+      <w:r>
+        <w:t>s</w:t>
+      </w:r>
+      <w:r>
+        <w:t xml:space="preserve"> backwards through the call graph and determine </w:t>
+      </w:r>
+      <w:r>
+        <w:t xml:space="preserve">which </w:t>
+      </w:r>
+      <w:r>
+        <w:t xml:space="preserve">paths lead to </w:t>
+      </w:r>
+      <w:r>
+        <w:t>eventuality</w:t>
+      </w:r>
+      <w:r>
+        <w:t>. If a path could not be found within a configured number of steps, that branch would be pruned from the search space and the next tried.</w:t>
       </w:r>
     </w:p>
     <w:p>
@@ -279,7 +394,52 @@
     <w:p>
       <w:r>
         <w:tab/>
-        <w:t xml:space="preserve">The researchers found that they were able to find the defects however it was trivial for the search algorithm have exponential path combinations. They described how a naïve search strategy found over a million possible such paths during the first 24 hours. </w:t>
+        <w:t xml:space="preserve">The researchers found that they were able to find the defects however it was trivial for the search algorithm </w:t>
+      </w:r>
+      <w:r>
+        <w:t>to discover</w:t>
+      </w:r>
+      <w:r>
+        <w:t xml:space="preserve"> exponential path combinations. </w:t>
+      </w:r>
+      <w:r>
+        <w:t>Initial</w:t>
+      </w:r>
+      <w:r>
+        <w:t>ly</w:t>
+      </w:r>
+      <w:r>
+        <w:t xml:space="preserve"> a </w:t>
+      </w:r>
+      <w:r>
+        <w:t xml:space="preserve">naïve search strategy </w:t>
+      </w:r>
+      <w:r>
+        <w:t>was used</w:t>
+      </w:r>
+      <w:r>
+        <w:t xml:space="preserve"> and </w:t>
+      </w:r>
+      <w:r>
+        <w:t xml:space="preserve">resulted in over a </w:t>
+      </w:r>
+      <w:r>
+        <w:t xml:space="preserve">million </w:t>
+      </w:r>
+      <w:r>
+        <w:t xml:space="preserve">test cases </w:t>
+      </w:r>
+      <w:r>
+        <w:t xml:space="preserve">and no defects </w:t>
+      </w:r>
+      <w:r>
+        <w:t xml:space="preserve">within </w:t>
+      </w:r>
+      <w:r>
+        <w:t xml:space="preserve">the </w:t>
+      </w:r>
+      <w:r>
+        <w:t>first 24 hours.</w:t>
       </w:r>
     </w:p>
     <w:p>
@@ -287,10 +447,19 @@
         <w:ind w:firstLine="720"/>
       </w:pPr>
       <w:r>
-        <w:t xml:space="preserve">To reduce the </w:t>
-      </w:r>
-      <w:r>
-        <w:t>search space, they performed 10,000 iterations of breath first search (BFS) followed by 500,000 iterations of depth first search (DFS). This resulted in a very wide net that could spider in parallel. A master process recorded the progress of each search agent and would prevent them from searching sub paths that had already been explored. Using the hybrid BFS+DFS model reduced the time required to find defects from hours to minutes.</w:t>
+        <w:t xml:space="preserve">The search algorithm was replaced with </w:t>
+      </w:r>
+      <w:r>
+        <w:t xml:space="preserve">10,000 iterations of breath first search (BFS) followed by 500,000 iterations of depth first search (DFS). This resulted in a very wide net that could spider </w:t>
+      </w:r>
+      <w:r>
+        <w:t xml:space="preserve">as required </w:t>
+      </w:r>
+      <w:r>
+        <w:t>in parallel. Using the hybrid BFS+DFS model reduced the time required to find defects from hours to minutes.</w:t>
+      </w:r>
+      <w:r>
+        <w:t xml:space="preserve"> This makes sense as Table II shows that most exploits are only 1 to 5 instructions. </w:t>
       </w:r>
     </w:p>
     <w:p>
@@ -298,6 +467,7 @@
         <w:pStyle w:val="Heading1"/>
       </w:pPr>
       <w:r>
+        <w:lastRenderedPageBreak/>
         <w:t>What is some future work which could be built upon this research?</w:t>
       </w:r>
     </w:p>
@@ -306,7 +476,13 @@
         <w:pStyle w:val="Heading2"/>
       </w:pPr>
       <w:r>
-        <w:t>Safer Hardware</w:t>
+        <w:t>More</w:t>
+      </w:r>
+      <w:r>
+        <w:t xml:space="preserve"> </w:t>
+      </w:r>
+      <w:r>
+        <w:t>Hardware</w:t>
       </w:r>
       <w:r>
         <w:tab/>
@@ -320,11 +496,7 @@
         <w:t xml:space="preserve">Security vulnerabilities that are printed into hardware applications are inherently expensive. </w:t>
       </w:r>
       <w:r>
-        <w:t xml:space="preserve">A recent example can be seen in the Intel Meltdown vulnerability which enables a </w:t>
-      </w:r>
-      <w:r>
-        <w:lastRenderedPageBreak/>
-        <w:t>user mode process to read arbitrary physical memory</w:t>
+        <w:t>A recent example can be seen in the Intel Meltdown vulnerability which enables a user mode process to read arbitrary physical memory</w:t>
       </w:r>
       <w:sdt>
         <w:sdtPr>
@@ -373,7 +545,45 @@
         <w:t xml:space="preserve"> involved in the design process early on can mitigate some of these scenarios.</w:t>
       </w:r>
       <w:r>
-        <w:t xml:space="preserve"> This creates an economic incentive to expand the approach across more processors. </w:t>
+        <w:t xml:space="preserve"> This creates an economic incentive to expand the approach across more processor</w:t>
+      </w:r>
+      <w:r>
+        <w:t>s</w:t>
+      </w:r>
+      <w:r>
+        <w:t xml:space="preserve">. </w:t>
+      </w:r>
+      <w:r>
+        <w:t>A specific area to investigate would be Internet of Things Socket on Chip (IoT SoC). These complex chips contain the attack surface of an entire server and historically do not have the best track record</w:t>
+      </w:r>
+      <w:sdt>
+        <w:sdtPr>
+          <w:id w:val="-669873894"/>
+          <w:citation/>
+        </w:sdtPr>
+        <w:sdtContent>
+          <w:r>
+            <w:fldChar w:fldCharType="begin"/>
+          </w:r>
+          <w:r>
+            <w:instrText xml:space="preserve"> CITATION Kam18 \l 1033 </w:instrText>
+          </w:r>
+          <w:r>
+            <w:fldChar w:fldCharType="separate"/>
+          </w:r>
+          <w:r>
+            <w:rPr>
+              <w:noProof/>
+            </w:rPr>
+            <w:t xml:space="preserve"> (Kamble &amp; Bhutad, 2018)</w:t>
+          </w:r>
+          <w:r>
+            <w:fldChar w:fldCharType="end"/>
+          </w:r>
+        </w:sdtContent>
+      </w:sdt>
+      <w:r>
+        <w:t>.</w:t>
       </w:r>
     </w:p>
     <w:p>
@@ -390,25 +600,40 @@
     <w:p>
       <w:r>
         <w:tab/>
-        <w:t xml:space="preserve">The researchers compiled Verilog source code into C++ so that they could leverage extensive open source tooling. A similar approach might be possible for other niche languages which are not as rich. This would allow them to quickly gain these </w:t>
-      </w:r>
-      <w:r>
-        <w:t>specializations and identify complex vulnerabilities.</w:t>
-      </w:r>
-      <w:r>
-        <w:t xml:space="preserve"> </w:t>
+        <w:t xml:space="preserve">The researchers compiled Verilog source code into C++ so that they could leverage extensive open source tooling. A similar approach might be possible for other niche languages. This would allow </w:t>
+      </w:r>
+      <w:r>
+        <w:t xml:space="preserve">the application </w:t>
+      </w:r>
+      <w:r>
+        <w:t xml:space="preserve">to quickly gain these </w:t>
+      </w:r>
+      <w:r>
+        <w:t xml:space="preserve">specializations and identify complex </w:t>
+      </w:r>
+      <w:r>
+        <w:t>application faults</w:t>
+      </w:r>
+      <w:r>
+        <w:t>.</w:t>
       </w:r>
     </w:p>
     <w:p>
       <w:r>
         <w:tab/>
-        <w:t xml:space="preserve">These specializations would not need to be limited to vulnerability </w:t>
-      </w:r>
-      <w:r>
-        <w:t>detection but</w:t>
-      </w:r>
-      <w:r>
-        <w:t xml:space="preserve"> could also include modern protections that </w:t>
+        <w:t xml:space="preserve">These specializations </w:t>
+      </w:r>
+      <w:r>
+        <w:t xml:space="preserve">are not </w:t>
+      </w:r>
+      <w:r>
+        <w:t xml:space="preserve">limited to vulnerability </w:t>
+      </w:r>
+      <w:r>
+        <w:t xml:space="preserve">detection and </w:t>
+      </w:r>
+      <w:r>
+        <w:t xml:space="preserve">could also include modern protections that </w:t>
       </w:r>
       <w:r>
         <w:t xml:space="preserve">are not possible in </w:t>
@@ -449,7 +674,19 @@
         </w:sdtContent>
       </w:sdt>
       <w:r>
-        <w:t xml:space="preserve">. This approach might server as a cheap upgrade path for legacy software to become regulatory compliant. </w:t>
+        <w:t xml:space="preserve">. </w:t>
+      </w:r>
+    </w:p>
+    <w:p>
+      <w:pPr>
+        <w:ind w:firstLine="720"/>
+      </w:pPr>
+      <w:r>
+        <w:lastRenderedPageBreak/>
+        <w:t xml:space="preserve">The example application can then be compiled into assembly, and it be known that all file operations are transparently encrypted. </w:t>
+      </w:r>
+      <w:r>
+        <w:t xml:space="preserve">This approach might server as a cheap upgrade path for legacy software to become regulatory compliant. </w:t>
       </w:r>
     </w:p>
     <w:p>
@@ -471,7 +708,6 @@
         <w:pStyle w:val="Heading1"/>
       </w:pPr>
       <w:r>
-        <w:lastRenderedPageBreak/>
         <w:t>What are some similar/contrasting works and their findings?</w:t>
       </w:r>
     </w:p>
@@ -564,10 +800,10 @@
         <w:t xml:space="preserve">was </w:t>
       </w:r>
       <w:r>
-        <w:t xml:space="preserve">invoked </w:t>
-      </w:r>
-      <w:r>
-        <w:t>and given a valid 16kb</w:t>
+        <w:t xml:space="preserve">passed </w:t>
+      </w:r>
+      <w:r>
+        <w:t>a valid 16kb</w:t>
       </w:r>
       <w:r>
         <w:t xml:space="preserve"> </w:t>
@@ -618,14 +854,8 @@
       <w:r>
         <w:t>started all applications included in his Linux distro and quickly subset it to the areas that needed additional testing.</w:t>
       </w:r>
-    </w:p>
-    <w:p>
-      <w:pPr>
-        <w:spacing w:line="259" w:lineRule="auto"/>
-      </w:pPr>
-      <w:r>
-        <w:br w:type="page"/>
-      </w:r>
+      <w:bookmarkStart w:id="0" w:name="_GoBack"/>
+      <w:bookmarkEnd w:id="0"/>
     </w:p>
     <w:sdt>
       <w:sdtPr>
@@ -823,10 +1053,7 @@
         </w:sdt>
       </w:sdtContent>
     </w:sdt>
-    <w:p>
-      <w:bookmarkStart w:id="0" w:name="_GoBack"/>
-      <w:bookmarkEnd w:id="0"/>
-    </w:p>
+    <w:p/>
     <w:sectPr>
       <w:headerReference w:type="default" r:id="rId8"/>
       <w:pgSz w:w="12240" w:h="15840"/>
@@ -2201,7 +2428,7 @@
     <b:JournalName>Communications of the ACM Vol 57. No. 2</b:JournalName>
     <b:Year>2014</b:Year>
     <b:Pages>74-84</b:Pages>
-    <b:RefOrder>5</b:RefOrder>
+    <b:RefOrder>6</b:RefOrder>
   </b:Source>
   <b:Source>
     <b:Tag>Gos17</b:Tag>
@@ -2228,13 +2455,37 @@
     <b:Title>Securing C/C++ applications with a SEcube™-based model-driven approach</b:Title>
     <b:JournalName>12th International Conference on Design &amp; Technology of Integrated Systems In Nanoscale Era (DTIS)</b:JournalName>
     <b:Year>2017</b:Year>
+    <b:RefOrder>5</b:RefOrder>
+  </b:Source>
+  <b:Source>
+    <b:Tag>Kam18</b:Tag>
+    <b:SourceType>JournalArticle</b:SourceType>
+    <b:Guid>{ADEA6303-63AB-49EC-BB8B-D7D5DE23C615}</b:Guid>
+    <b:Author>
+      <b:Author>
+        <b:NameList>
+          <b:Person>
+            <b:Last>Kamble</b:Last>
+            <b:First>A</b:First>
+          </b:Person>
+          <b:Person>
+            <b:Last>Bhutad</b:Last>
+            <b:First>S</b:First>
+          </b:Person>
+        </b:NameList>
+      </b:Author>
+    </b:Author>
+    <b:Title>Survey on Internet of Things (IoT) security issues &amp; solutions</b:Title>
+    <b:JournalName>2018 2nd International Conference on Inventive Systems and Control (ICISC) Inventive Systems and Control (ICISC)</b:JournalName>
+    <b:Year>2018</b:Year>
+    <b:Pages>307-312</b:Pages>
     <b:RefOrder>4</b:RefOrder>
   </b:Source>
 </b:Sources>
 </file>
 
 <file path=customXml/itemProps1.xml><?xml version="1.0" encoding="utf-8"?>
-<ds:datastoreItem xmlns:ds="http://schemas.openxmlformats.org/officeDocument/2006/customXml" ds:itemID="{D3CBCBE0-B7F1-4198-925A-56483F1459CF}">
+<ds:datastoreItem xmlns:ds="http://schemas.openxmlformats.org/officeDocument/2006/customXml" ds:itemID="{F2CA73E6-AE83-46A0-A7B9-353A3DA41FA0}">
   <ds:schemaRefs>
     <ds:schemaRef ds:uri="http://schemas.openxmlformats.org/officeDocument/2006/bibliography"/>
   </ds:schemaRefs>

</xml_diff>